<commit_message>
Ändrade delen om shock classifikation
</commit_message>
<xml_diff>
--- a/out/thesis.docx
+++ b/out/thesis.docx
@@ -312,7 +312,7 @@
         <w:pStyle w:val="FirstParagraph"/>
       </w:pPr>
       <w:r>
-        <w:t xml:space="preserve">To differentiate the severity of trauma shock, we can divide it into different degrees. One of such classification is the ATLS classification for major haemorrhage. ATLS stratifies patients into four classes, based on the following patient factors: estimated blood loss, heart frequency (HF), bloodpressure (BP), pulse pressure, respiratory rate (RR), mental status and urine output</w:t>
+        <w:t xml:space="preserve">To differentiate the severity of trauma shock, we can categorise by dividing symptoms and parameters into different degrees. One of such classification is the ATLS classification for major haemorrhage. ATLS stratifies patients into four classes, based on the following patient factors: estimated blood loss, heart frequency (HF), bloodpressure (BP), pulse pressure, respiratory rate (RR), mental status and urine output</w:t>
       </w:r>
       <w:r>
         <w:t xml:space="preserve">(9)</w:t>
@@ -605,7 +605,7 @@
         <w:pStyle w:val="BodyText"/>
       </w:pPr>
       <w:r>
-        <w:t xml:space="preserve">Due to lack of data on FAST, type of injury and clinical chemistry, we will not be able to use categorisations such as TASH, TBSS and ABC with better sensitivity and specificity than ATLS[</w:t>
+        <w:t xml:space="preserve">Due to lack of data on FAST, detailed types of injury and clinical chemistry, we will not be able to use categorisations such as TASH, TBSS and ABC with better sensitivity and specificity than ATLS[</w:t>
       </w:r>
       <w:r>
         <w:t xml:space="preserve">(20)</w:t>
@@ -833,7 +833,7 @@
         <w:t xml:space="preserve">You can include code in this document like this:</w:t>
       </w:r>
     </w:p>
-    <w:bookmarkStart w:id="38" w:name="acqzbksbff"/>
+    <w:bookmarkStart w:id="38" w:name="wjfdyiigwx"/>
     <w:p>
       <w:pPr>
         <w:pStyle w:val="BodyText"/>
@@ -1205,49 +1205,637 @@
         <w:pStyle w:val="BodyText"/>
       </w:pPr>
       <w:r>
-        <w:t xml:space="preserve">Shock class classified according to BE</w:t>
-      </w:r>
-    </w:p>
-    <w:p>
-      <w:pPr>
-        <w:pStyle w:val="BodyText"/>
-      </w:pPr>
-    </w:p>
-    <w:p>
-      <w:pPr>
-        <w:pStyle w:val="BodyText"/>
-      </w:pPr>
-    </w:p>
-    <w:p>
-      <w:pPr>
-        <w:pStyle w:val="BodyText"/>
-      </w:pPr>
-      <w:r>
-        <w:t xml:space="preserve">    Class 1</w:t>
-      </w:r>
-    </w:p>
-    <w:p>
-      <w:pPr>
-        <w:pStyle w:val="BodyText"/>
-      </w:pPr>
-      <w:r>
-        <w:t xml:space="preserve">113 (7.2%)</w:t>
-      </w:r>
-    </w:p>
-    <w:p>
-      <w:pPr>
-        <w:pStyle w:val="BodyText"/>
-      </w:pPr>
-      <w:r>
-        <w:t xml:space="preserve">313 (6.3%)</w:t>
-      </w:r>
-    </w:p>
-    <w:p>
-      <w:pPr>
-        <w:pStyle w:val="BodyText"/>
-      </w:pPr>
-      <w:r>
-        <w:t xml:space="preserve">    Class 2</w:t>
+        <w:t xml:space="preserve">ofi.categories.broad</w:t>
+      </w:r>
+    </w:p>
+    <w:p>
+      <w:pPr>
+        <w:pStyle w:val="BodyText"/>
+      </w:pPr>
+    </w:p>
+    <w:p>
+      <w:pPr>
+        <w:pStyle w:val="BodyText"/>
+      </w:pPr>
+    </w:p>
+    <w:p>
+      <w:pPr>
+        <w:pStyle w:val="BodyText"/>
+      </w:pPr>
+      <w:r>
+        <w:t xml:space="preserve">    Clinical judgement error</w:t>
+      </w:r>
+    </w:p>
+    <w:p>
+      <w:pPr>
+        <w:pStyle w:val="BodyText"/>
+      </w:pPr>
+      <w:r>
+        <w:t xml:space="preserve">0 (NA%)</w:t>
+      </w:r>
+    </w:p>
+    <w:p>
+      <w:pPr>
+        <w:pStyle w:val="BodyText"/>
+      </w:pPr>
+      <w:r>
+        <w:t xml:space="preserve">239 (56%)</w:t>
+      </w:r>
+    </w:p>
+    <w:p>
+      <w:pPr>
+        <w:pStyle w:val="BodyText"/>
+      </w:pPr>
+      <w:r>
+        <w:t xml:space="preserve">    Inadequate protocols</w:t>
+      </w:r>
+    </w:p>
+    <w:p>
+      <w:pPr>
+        <w:pStyle w:val="BodyText"/>
+      </w:pPr>
+      <w:r>
+        <w:t xml:space="preserve">0 (NA%)</w:t>
+      </w:r>
+    </w:p>
+    <w:p>
+      <w:pPr>
+        <w:pStyle w:val="BodyText"/>
+      </w:pPr>
+      <w:r>
+        <w:t xml:space="preserve">5 (1.2%)</w:t>
+      </w:r>
+    </w:p>
+    <w:p>
+      <w:pPr>
+        <w:pStyle w:val="BodyText"/>
+      </w:pPr>
+      <w:r>
+        <w:t xml:space="preserve">    Inadequate resources</w:t>
+      </w:r>
+    </w:p>
+    <w:p>
+      <w:pPr>
+        <w:pStyle w:val="BodyText"/>
+      </w:pPr>
+      <w:r>
+        <w:t xml:space="preserve">0 (NA%)</w:t>
+      </w:r>
+    </w:p>
+    <w:p>
+      <w:pPr>
+        <w:pStyle w:val="BodyText"/>
+      </w:pPr>
+      <w:r>
+        <w:t xml:space="preserve">124 (29%)</w:t>
+      </w:r>
+    </w:p>
+    <w:p>
+      <w:pPr>
+        <w:pStyle w:val="BodyText"/>
+      </w:pPr>
+      <w:r>
+        <w:t xml:space="preserve">    Missed diagnosis</w:t>
+      </w:r>
+    </w:p>
+    <w:p>
+      <w:pPr>
+        <w:pStyle w:val="BodyText"/>
+      </w:pPr>
+      <w:r>
+        <w:t xml:space="preserve">0 (NA%)</w:t>
+      </w:r>
+    </w:p>
+    <w:p>
+      <w:pPr>
+        <w:pStyle w:val="BodyText"/>
+      </w:pPr>
+      <w:r>
+        <w:t xml:space="preserve">3 (0.7%)</w:t>
+      </w:r>
+    </w:p>
+    <w:p>
+      <w:pPr>
+        <w:pStyle w:val="BodyText"/>
+      </w:pPr>
+      <w:r>
+        <w:t xml:space="preserve">    Other errors</w:t>
+      </w:r>
+    </w:p>
+    <w:p>
+      <w:pPr>
+        <w:pStyle w:val="BodyText"/>
+      </w:pPr>
+      <w:r>
+        <w:t xml:space="preserve">0 (NA%)</w:t>
+      </w:r>
+    </w:p>
+    <w:p>
+      <w:pPr>
+        <w:pStyle w:val="BodyText"/>
+      </w:pPr>
+      <w:r>
+        <w:t xml:space="preserve">59 (14%)</w:t>
+      </w:r>
+    </w:p>
+    <w:p>
+      <w:pPr>
+        <w:pStyle w:val="BodyText"/>
+      </w:pPr>
+      <w:r>
+        <w:t xml:space="preserve">    Unknown</w:t>
+      </w:r>
+    </w:p>
+    <w:p>
+      <w:pPr>
+        <w:pStyle w:val="BodyText"/>
+      </w:pPr>
+      <w:r>
+        <w:t xml:space="preserve">1,572</w:t>
+      </w:r>
+    </w:p>
+    <w:p>
+      <w:pPr>
+        <w:pStyle w:val="BodyText"/>
+      </w:pPr>
+      <w:r>
+        <w:t xml:space="preserve">4,580</w:t>
+      </w:r>
+    </w:p>
+    <w:p>
+      <w:pPr>
+        <w:pStyle w:val="BodyText"/>
+      </w:pPr>
+      <w:r>
+        <w:t xml:space="preserve">ofi.categories.detailed</w:t>
+      </w:r>
+    </w:p>
+    <w:p>
+      <w:pPr>
+        <w:pStyle w:val="BodyText"/>
+      </w:pPr>
+    </w:p>
+    <w:p>
+      <w:pPr>
+        <w:pStyle w:val="BodyText"/>
+      </w:pPr>
+    </w:p>
+    <w:p>
+      <w:pPr>
+        <w:pStyle w:val="BodyText"/>
+      </w:pPr>
+      <w:r>
+        <w:t xml:space="preserve">    Communication</w:t>
+      </w:r>
+    </w:p>
+    <w:p>
+      <w:pPr>
+        <w:pStyle w:val="BodyText"/>
+      </w:pPr>
+      <w:r>
+        <w:t xml:space="preserve">0 (NA%)</w:t>
+      </w:r>
+    </w:p>
+    <w:p>
+      <w:pPr>
+        <w:pStyle w:val="BodyText"/>
+      </w:pPr>
+      <w:r>
+        <w:t xml:space="preserve">59 (14%)</w:t>
+      </w:r>
+    </w:p>
+    <w:p>
+      <w:pPr>
+        <w:pStyle w:val="BodyText"/>
+      </w:pPr>
+      <w:r>
+        <w:t xml:space="preserve">    Competence</w:t>
+      </w:r>
+    </w:p>
+    <w:p>
+      <w:pPr>
+        <w:pStyle w:val="BodyText"/>
+      </w:pPr>
+      <w:r>
+        <w:t xml:space="preserve">0 (NA%)</w:t>
+      </w:r>
+    </w:p>
+    <w:p>
+      <w:pPr>
+        <w:pStyle w:val="BodyText"/>
+      </w:pPr>
+      <w:r>
+        <w:t xml:space="preserve">1 (0.2%)</w:t>
+      </w:r>
+    </w:p>
+    <w:p>
+      <w:pPr>
+        <w:pStyle w:val="BodyText"/>
+      </w:pPr>
+      <w:r>
+        <w:t xml:space="preserve">    Inadequate routine</w:t>
+      </w:r>
+    </w:p>
+    <w:p>
+      <w:pPr>
+        <w:pStyle w:val="BodyText"/>
+      </w:pPr>
+      <w:r>
+        <w:t xml:space="preserve">0 (NA%)</w:t>
+      </w:r>
+    </w:p>
+    <w:p>
+      <w:pPr>
+        <w:pStyle w:val="BodyText"/>
+      </w:pPr>
+      <w:r>
+        <w:t xml:space="preserve">2 (0.5%)</w:t>
+      </w:r>
+    </w:p>
+    <w:p>
+      <w:pPr>
+        <w:pStyle w:val="BodyText"/>
+      </w:pPr>
+      <w:r>
+        <w:t xml:space="preserve">    Level of care</w:t>
+      </w:r>
+    </w:p>
+    <w:p>
+      <w:pPr>
+        <w:pStyle w:val="BodyText"/>
+      </w:pPr>
+      <w:r>
+        <w:t xml:space="preserve">0 (NA%)</w:t>
+      </w:r>
+    </w:p>
+    <w:p>
+      <w:pPr>
+        <w:pStyle w:val="BodyText"/>
+      </w:pPr>
+      <w:r>
+        <w:t xml:space="preserve">60 (14%)</w:t>
+      </w:r>
+    </w:p>
+    <w:p>
+      <w:pPr>
+        <w:pStyle w:val="BodyText"/>
+      </w:pPr>
+      <w:r>
+        <w:t xml:space="preserve">    Logistics/technical</w:t>
+      </w:r>
+    </w:p>
+    <w:p>
+      <w:pPr>
+        <w:pStyle w:val="BodyText"/>
+      </w:pPr>
+      <w:r>
+        <w:t xml:space="preserve">0 (NA%)</w:t>
+      </w:r>
+    </w:p>
+    <w:p>
+      <w:pPr>
+        <w:pStyle w:val="BodyText"/>
+      </w:pPr>
+      <w:r>
+        <w:t xml:space="preserve">61 (14%)</w:t>
+      </w:r>
+    </w:p>
+    <w:p>
+      <w:pPr>
+        <w:pStyle w:val="BodyText"/>
+      </w:pPr>
+      <w:r>
+        <w:t xml:space="preserve">    Missed injury</w:t>
+      </w:r>
+    </w:p>
+    <w:p>
+      <w:pPr>
+        <w:pStyle w:val="BodyText"/>
+      </w:pPr>
+      <w:r>
+        <w:t xml:space="preserve">0 (NA%)</w:t>
+      </w:r>
+    </w:p>
+    <w:p>
+      <w:pPr>
+        <w:pStyle w:val="BodyText"/>
+      </w:pPr>
+      <w:r>
+        <w:t xml:space="preserve">2 (0.5%)</w:t>
+      </w:r>
+    </w:p>
+    <w:p>
+      <w:pPr>
+        <w:pStyle w:val="BodyText"/>
+      </w:pPr>
+      <w:r>
+        <w:t xml:space="preserve">    Patient management</w:t>
+      </w:r>
+    </w:p>
+    <w:p>
+      <w:pPr>
+        <w:pStyle w:val="BodyText"/>
+      </w:pPr>
+      <w:r>
+        <w:t xml:space="preserve">0 (NA%)</w:t>
+      </w:r>
+    </w:p>
+    <w:p>
+      <w:pPr>
+        <w:pStyle w:val="BodyText"/>
+      </w:pPr>
+      <w:r>
+        <w:t xml:space="preserve">61 (14%)</w:t>
+      </w:r>
+    </w:p>
+    <w:p>
+      <w:pPr>
+        <w:pStyle w:val="BodyText"/>
+      </w:pPr>
+      <w:r>
+        <w:t xml:space="preserve">    Patient management/logistics</w:t>
+      </w:r>
+    </w:p>
+    <w:p>
+      <w:pPr>
+        <w:pStyle w:val="BodyText"/>
+      </w:pPr>
+      <w:r>
+        <w:t xml:space="preserve">0 (NA%)</w:t>
+      </w:r>
+    </w:p>
+    <w:p>
+      <w:pPr>
+        <w:pStyle w:val="BodyText"/>
+      </w:pPr>
+      <w:r>
+        <w:t xml:space="preserve">59 (14%)</w:t>
+      </w:r>
+    </w:p>
+    <w:p>
+      <w:pPr>
+        <w:pStyle w:val="BodyText"/>
+      </w:pPr>
+      <w:r>
+        <w:t xml:space="preserve">    Resources</w:t>
+      </w:r>
+    </w:p>
+    <w:p>
+      <w:pPr>
+        <w:pStyle w:val="BodyText"/>
+      </w:pPr>
+      <w:r>
+        <w:t xml:space="preserve">0 (NA%)</w:t>
+      </w:r>
+    </w:p>
+    <w:p>
+      <w:pPr>
+        <w:pStyle w:val="BodyText"/>
+      </w:pPr>
+      <w:r>
+        <w:t xml:space="preserve">62 (14%)</w:t>
+      </w:r>
+    </w:p>
+    <w:p>
+      <w:pPr>
+        <w:pStyle w:val="BodyText"/>
+      </w:pPr>
+      <w:r>
+        <w:t xml:space="preserve">    Tertiary survey</w:t>
+      </w:r>
+    </w:p>
+    <w:p>
+      <w:pPr>
+        <w:pStyle w:val="BodyText"/>
+      </w:pPr>
+      <w:r>
+        <w:t xml:space="preserve">0 (NA%)</w:t>
+      </w:r>
+    </w:p>
+    <w:p>
+      <w:pPr>
+        <w:pStyle w:val="BodyText"/>
+      </w:pPr>
+      <w:r>
+        <w:t xml:space="preserve">1 (0.2%)</w:t>
+      </w:r>
+    </w:p>
+    <w:p>
+      <w:pPr>
+        <w:pStyle w:val="BodyText"/>
+      </w:pPr>
+      <w:r>
+        <w:t xml:space="preserve">    Trauma criteria/guidelines</w:t>
+      </w:r>
+    </w:p>
+    <w:p>
+      <w:pPr>
+        <w:pStyle w:val="BodyText"/>
+      </w:pPr>
+      <w:r>
+        <w:t xml:space="preserve">0 (NA%)</w:t>
+      </w:r>
+    </w:p>
+    <w:p>
+      <w:pPr>
+        <w:pStyle w:val="BodyText"/>
+      </w:pPr>
+      <w:r>
+        <w:t xml:space="preserve">3 (0.7%)</w:t>
+      </w:r>
+    </w:p>
+    <w:p>
+      <w:pPr>
+        <w:pStyle w:val="BodyText"/>
+      </w:pPr>
+      <w:r>
+        <w:t xml:space="preserve">    Triage in the ED</w:t>
+      </w:r>
+    </w:p>
+    <w:p>
+      <w:pPr>
+        <w:pStyle w:val="BodyText"/>
+      </w:pPr>
+      <w:r>
+        <w:t xml:space="preserve">0 (NA%)</w:t>
+      </w:r>
+    </w:p>
+    <w:p>
+      <w:pPr>
+        <w:pStyle w:val="BodyText"/>
+      </w:pPr>
+      <w:r>
+        <w:t xml:space="preserve">59 (14%)</w:t>
+      </w:r>
+    </w:p>
+    <w:p>
+      <w:pPr>
+        <w:pStyle w:val="BodyText"/>
+      </w:pPr>
+      <w:r>
+        <w:t xml:space="preserve">    Unknown</w:t>
+      </w:r>
+    </w:p>
+    <w:p>
+      <w:pPr>
+        <w:pStyle w:val="BodyText"/>
+      </w:pPr>
+      <w:r>
+        <w:t xml:space="preserve">1,572</w:t>
+      </w:r>
+    </w:p>
+    <w:p>
+      <w:pPr>
+        <w:pStyle w:val="BodyText"/>
+      </w:pPr>
+      <w:r>
+        <w:t xml:space="preserve">4,580</w:t>
+      </w:r>
+    </w:p>
+    <w:p>
+      <w:pPr>
+        <w:pStyle w:val="BodyText"/>
+      </w:pPr>
+      <w:r>
+        <w:t xml:space="preserve">Base Excess (BE)</w:t>
+      </w:r>
+    </w:p>
+    <w:p>
+      <w:pPr>
+        <w:pStyle w:val="BodyText"/>
+      </w:pPr>
+      <w:r>
+        <w:t xml:space="preserve">-6 (-15, 2)</w:t>
+      </w:r>
+    </w:p>
+    <w:p>
+      <w:pPr>
+        <w:pStyle w:val="BodyText"/>
+      </w:pPr>
+      <w:r>
+        <w:t xml:space="preserve">-6 (-14, 2)</w:t>
+      </w:r>
+    </w:p>
+    <w:p>
+      <w:pPr>
+        <w:pStyle w:val="BodyText"/>
+      </w:pPr>
+      <w:r>
+        <w:t xml:space="preserve">    Unknown</w:t>
+      </w:r>
+    </w:p>
+    <w:p>
+      <w:pPr>
+        <w:pStyle w:val="BodyText"/>
+      </w:pPr>
+      <w:r>
+        <w:t xml:space="preserve">6</w:t>
+      </w:r>
+    </w:p>
+    <w:p>
+      <w:pPr>
+        <w:pStyle w:val="BodyText"/>
+      </w:pPr>
+      <w:r>
+        <w:t xml:space="preserve">18</w:t>
+      </w:r>
+    </w:p>
+    <w:p>
+      <w:pPr>
+        <w:pStyle w:val="BodyText"/>
+      </w:pPr>
+      <w:r>
+        <w:t xml:space="preserve">INR</w:t>
+      </w:r>
+    </w:p>
+    <w:p>
+      <w:pPr>
+        <w:pStyle w:val="BodyText"/>
+      </w:pPr>
+      <w:r>
+        <w:t xml:space="preserve">3.00 (1.60, 4.40)</w:t>
+      </w:r>
+    </w:p>
+    <w:p>
+      <w:pPr>
+        <w:pStyle w:val="BodyText"/>
+      </w:pPr>
+      <w:r>
+        <w:t xml:space="preserve">3.00 (1.70, 4.40)</w:t>
+      </w:r>
+    </w:p>
+    <w:p>
+      <w:pPr>
+        <w:pStyle w:val="BodyText"/>
+      </w:pPr>
+      <w:r>
+        <w:t xml:space="preserve">    Unknown</w:t>
+      </w:r>
+    </w:p>
+    <w:p>
+      <w:pPr>
+        <w:pStyle w:val="BodyText"/>
+      </w:pPr>
+      <w:r>
+        <w:t xml:space="preserve">32</w:t>
+      </w:r>
+    </w:p>
+    <w:p>
+      <w:pPr>
+        <w:pStyle w:val="BodyText"/>
+      </w:pPr>
+      <w:r>
+        <w:t xml:space="preserve">92</w:t>
+      </w:r>
+    </w:p>
+    <w:p>
+      <w:pPr>
+        <w:pStyle w:val="BodyText"/>
+      </w:pPr>
+      <w:r>
+        <w:t xml:space="preserve">Shock classification - BE</w:t>
+      </w:r>
+    </w:p>
+    <w:p>
+      <w:pPr>
+        <w:pStyle w:val="BodyText"/>
+      </w:pPr>
+    </w:p>
+    <w:p>
+      <w:pPr>
+        <w:pStyle w:val="BodyText"/>
+      </w:pPr>
+    </w:p>
+    <w:p>
+      <w:pPr>
+        <w:pStyle w:val="BodyText"/>
+      </w:pPr>
+      <w:r>
+        <w:t xml:space="preserve">    Class 1 (no shock)</w:t>
+      </w:r>
+    </w:p>
+    <w:p>
+      <w:pPr>
+        <w:pStyle w:val="BodyText"/>
+      </w:pPr>
+      <w:r>
+        <w:t xml:space="preserve">587 (37%)</w:t>
+      </w:r>
+    </w:p>
+    <w:p>
+      <w:pPr>
+        <w:pStyle w:val="BodyText"/>
+      </w:pPr>
+      <w:r>
+        <w:t xml:space="preserve">1,950 (39%)</w:t>
+      </w:r>
+    </w:p>
+    <w:p>
+      <w:pPr>
+        <w:pStyle w:val="BodyText"/>
+      </w:pPr>
+      <w:r>
+        <w:t xml:space="preserve">    Class 2 (mild)</w:t>
       </w:r>
     </w:p>
     <w:p>
@@ -1271,7 +1859,7 @@
         <w:pStyle w:val="BodyText"/>
       </w:pPr>
       <w:r>
-        <w:t xml:space="preserve">    Class 3</w:t>
+        <w:t xml:space="preserve">    Class 3 (moderate)</w:t>
       </w:r>
     </w:p>
     <w:p>
@@ -1295,7 +1883,7 @@
         <w:pStyle w:val="BodyText"/>
       </w:pPr>
       <w:r>
-        <w:t xml:space="preserve">    Class 4</w:t>
+        <w:t xml:space="preserve">    Class 4 (severe)</w:t>
       </w:r>
     </w:p>
     <w:p>
@@ -1319,30 +1907,6 @@
         <w:pStyle w:val="BodyText"/>
       </w:pPr>
       <w:r>
-        <w:t xml:space="preserve">    no shock</w:t>
-      </w:r>
-    </w:p>
-    <w:p>
-      <w:pPr>
-        <w:pStyle w:val="BodyText"/>
-      </w:pPr>
-      <w:r>
-        <w:t xml:space="preserve">474 (30%)</w:t>
-      </w:r>
-    </w:p>
-    <w:p>
-      <w:pPr>
-        <w:pStyle w:val="BodyText"/>
-      </w:pPr>
-      <w:r>
-        <w:t xml:space="preserve">1,637 (33%)</w:t>
-      </w:r>
-    </w:p>
-    <w:p>
-      <w:pPr>
-        <w:pStyle w:val="BodyText"/>
-      </w:pPr>
-      <w:r>
         <w:t xml:space="preserve">    Unknown</w:t>
       </w:r>
     </w:p>
@@ -1367,23 +1931,113 @@
         <w:pStyle w:val="BodyText"/>
       </w:pPr>
       <w:r>
-        <w:t xml:space="preserve">Base Excess (BE)</w:t>
-      </w:r>
-    </w:p>
-    <w:p>
-      <w:pPr>
-        <w:pStyle w:val="BodyText"/>
-      </w:pPr>
-      <w:r>
-        <w:t xml:space="preserve">-6 (-15, 2)</w:t>
-      </w:r>
-    </w:p>
-    <w:p>
-      <w:pPr>
-        <w:pStyle w:val="BodyText"/>
-      </w:pPr>
-      <w:r>
-        <w:t xml:space="preserve">-6 (-14, 2)</w:t>
+        <w:t xml:space="preserve">Shock classification - SBP</w:t>
+      </w:r>
+    </w:p>
+    <w:p>
+      <w:pPr>
+        <w:pStyle w:val="BodyText"/>
+      </w:pPr>
+    </w:p>
+    <w:p>
+      <w:pPr>
+        <w:pStyle w:val="BodyText"/>
+      </w:pPr>
+    </w:p>
+    <w:p>
+      <w:pPr>
+        <w:pStyle w:val="BodyText"/>
+      </w:pPr>
+      <w:r>
+        <w:t xml:space="preserve">    Class 1 (no shock)</w:t>
+      </w:r>
+    </w:p>
+    <w:p>
+      <w:pPr>
+        <w:pStyle w:val="BodyText"/>
+      </w:pPr>
+      <w:r>
+        <w:t xml:space="preserve">1,099 (70%)</w:t>
+      </w:r>
+    </w:p>
+    <w:p>
+      <w:pPr>
+        <w:pStyle w:val="BodyText"/>
+      </w:pPr>
+      <w:r>
+        <w:t xml:space="preserve">3,341 (67%)</w:t>
+      </w:r>
+    </w:p>
+    <w:p>
+      <w:pPr>
+        <w:pStyle w:val="BodyText"/>
+      </w:pPr>
+      <w:r>
+        <w:t xml:space="preserve">    Class 2 (mild)</w:t>
+      </w:r>
+    </w:p>
+    <w:p>
+      <w:pPr>
+        <w:pStyle w:val="BodyText"/>
+      </w:pPr>
+      <w:r>
+        <w:t xml:space="preserve">75 (4.8%)</w:t>
+      </w:r>
+    </w:p>
+    <w:p>
+      <w:pPr>
+        <w:pStyle w:val="BodyText"/>
+      </w:pPr>
+      <w:r>
+        <w:t xml:space="preserve">261 (5.2%)</w:t>
+      </w:r>
+    </w:p>
+    <w:p>
+      <w:pPr>
+        <w:pStyle w:val="BodyText"/>
+      </w:pPr>
+      <w:r>
+        <w:t xml:space="preserve">    Class 3 (moderate)</w:t>
+      </w:r>
+    </w:p>
+    <w:p>
+      <w:pPr>
+        <w:pStyle w:val="BodyText"/>
+      </w:pPr>
+      <w:r>
+        <w:t xml:space="preserve">73 (4.7%)</w:t>
+      </w:r>
+    </w:p>
+    <w:p>
+      <w:pPr>
+        <w:pStyle w:val="BodyText"/>
+      </w:pPr>
+      <w:r>
+        <w:t xml:space="preserve">270 (5.4%)</w:t>
+      </w:r>
+    </w:p>
+    <w:p>
+      <w:pPr>
+        <w:pStyle w:val="BodyText"/>
+      </w:pPr>
+      <w:r>
+        <w:t xml:space="preserve">    Class 4 (severe)</w:t>
+      </w:r>
+    </w:p>
+    <w:p>
+      <w:pPr>
+        <w:pStyle w:val="BodyText"/>
+      </w:pPr>
+      <w:r>
+        <w:t xml:space="preserve">319 (20%)</w:t>
+      </w:r>
+    </w:p>
+    <w:p>
+      <w:pPr>
+        <w:pStyle w:val="BodyText"/>
+      </w:pPr>
+      <w:r>
+        <w:t xml:space="preserve">1,119 (22%)</w:t>
       </w:r>
     </w:p>
     <w:p>
@@ -1407,120 +2061,6 @@
         <w:pStyle w:val="BodyText"/>
       </w:pPr>
       <w:r>
-        <w:t xml:space="preserve">18</w:t>
-      </w:r>
-    </w:p>
-    <w:p>
-      <w:pPr>
-        <w:pStyle w:val="BodyText"/>
-      </w:pPr>
-      <w:r>
-        <w:t xml:space="preserve">Shock class classified according to SBP</w:t>
-      </w:r>
-    </w:p>
-    <w:p>
-      <w:pPr>
-        <w:pStyle w:val="BodyText"/>
-      </w:pPr>
-    </w:p>
-    <w:p>
-      <w:pPr>
-        <w:pStyle w:val="BodyText"/>
-      </w:pPr>
-    </w:p>
-    <w:p>
-      <w:pPr>
-        <w:pStyle w:val="BodyText"/>
-      </w:pPr>
-      <w:r>
-        <w:t xml:space="preserve">    Class 1</w:t>
-      </w:r>
-    </w:p>
-    <w:p>
-      <w:pPr>
-        <w:pStyle w:val="BodyText"/>
-      </w:pPr>
-      <w:r>
-        <w:t xml:space="preserve">148 (9.5%)</w:t>
-      </w:r>
-    </w:p>
-    <w:p>
-      <w:pPr>
-        <w:pStyle w:val="BodyText"/>
-      </w:pPr>
-      <w:r>
-        <w:t xml:space="preserve">531 (11%)</w:t>
-      </w:r>
-    </w:p>
-    <w:p>
-      <w:pPr>
-        <w:pStyle w:val="BodyText"/>
-      </w:pPr>
-      <w:r>
-        <w:t xml:space="preserve">    Class 2</w:t>
-      </w:r>
-    </w:p>
-    <w:p>
-      <w:pPr>
-        <w:pStyle w:val="BodyText"/>
-      </w:pPr>
-      <w:r>
-        <w:t xml:space="preserve">319 (20%)</w:t>
-      </w:r>
-    </w:p>
-    <w:p>
-      <w:pPr>
-        <w:pStyle w:val="BodyText"/>
-      </w:pPr>
-      <w:r>
-        <w:t xml:space="preserve">1,119 (22%)</w:t>
-      </w:r>
-    </w:p>
-    <w:p>
-      <w:pPr>
-        <w:pStyle w:val="BodyText"/>
-      </w:pPr>
-      <w:r>
-        <w:t xml:space="preserve">    no shock</w:t>
-      </w:r>
-    </w:p>
-    <w:p>
-      <w:pPr>
-        <w:pStyle w:val="BodyText"/>
-      </w:pPr>
-      <w:r>
-        <w:t xml:space="preserve">1,099 (70%)</w:t>
-      </w:r>
-    </w:p>
-    <w:p>
-      <w:pPr>
-        <w:pStyle w:val="BodyText"/>
-      </w:pPr>
-      <w:r>
-        <w:t xml:space="preserve">3,341 (67%)</w:t>
-      </w:r>
-    </w:p>
-    <w:p>
-      <w:pPr>
-        <w:pStyle w:val="BodyText"/>
-      </w:pPr>
-      <w:r>
-        <w:t xml:space="preserve">    Unknown</w:t>
-      </w:r>
-    </w:p>
-    <w:p>
-      <w:pPr>
-        <w:pStyle w:val="BodyText"/>
-      </w:pPr>
-      <w:r>
-        <w:t xml:space="preserve">6</w:t>
-      </w:r>
-    </w:p>
-    <w:p>
-      <w:pPr>
-        <w:pStyle w:val="BodyText"/>
-      </w:pPr>
-      <w:r>
         <w:t xml:space="preserve">19</w:t>
       </w:r>
     </w:p>
@@ -1539,6 +2079,682 @@
       </w:r>
     </w:p>
     <w:bookmarkEnd w:id="38"/>
+    <w:p>
+      <w:pPr>
+        <w:pStyle w:val="BodyText"/>
+      </w:pPr>
+      <w:r>
+        <w:t xml:space="preserve">Characteristic</w:t>
+      </w:r>
+    </w:p>
+    <w:p>
+      <w:pPr>
+        <w:pStyle w:val="BodyText"/>
+      </w:pPr>
+      <w:r>
+        <w:t xml:space="preserve">OR</w:t>
+      </w:r>
+      <w:r>
+        <w:t xml:space="preserve">1</w:t>
+      </w:r>
+    </w:p>
+    <w:p>
+      <w:pPr>
+        <w:pStyle w:val="BodyText"/>
+      </w:pPr>
+      <w:r>
+        <w:t xml:space="preserve">95% CI</w:t>
+      </w:r>
+      <w:r>
+        <w:t xml:space="preserve">1</w:t>
+      </w:r>
+    </w:p>
+    <w:p>
+      <w:pPr>
+        <w:pStyle w:val="BodyText"/>
+      </w:pPr>
+      <w:r>
+        <w:t xml:space="preserve">p-value</w:t>
+      </w:r>
+    </w:p>
+    <w:p>
+      <w:pPr>
+        <w:pStyle w:val="BodyText"/>
+      </w:pPr>
+      <w:r>
+        <w:t xml:space="preserve">Age (Years)</w:t>
+      </w:r>
+    </w:p>
+    <w:p>
+      <w:pPr>
+        <w:pStyle w:val="BodyText"/>
+      </w:pPr>
+      <w:r>
+        <w:t xml:space="preserve">1.00</w:t>
+      </w:r>
+    </w:p>
+    <w:p>
+      <w:pPr>
+        <w:pStyle w:val="BodyText"/>
+      </w:pPr>
+      <w:r>
+        <w:t xml:space="preserve">1.00, 1.00</w:t>
+      </w:r>
+    </w:p>
+    <w:p>
+      <w:pPr>
+        <w:pStyle w:val="BodyText"/>
+      </w:pPr>
+      <w:r>
+        <w:t xml:space="preserve">0.7</w:t>
+      </w:r>
+    </w:p>
+    <w:p>
+      <w:pPr>
+        <w:pStyle w:val="BodyText"/>
+      </w:pPr>
+      <w:r>
+        <w:t xml:space="preserve">Gender (M/F)</w:t>
+      </w:r>
+    </w:p>
+    <w:p>
+      <w:pPr>
+        <w:pStyle w:val="BodyText"/>
+      </w:pPr>
+    </w:p>
+    <w:p>
+      <w:pPr>
+        <w:pStyle w:val="BodyText"/>
+      </w:pPr>
+    </w:p>
+    <w:p>
+      <w:pPr>
+        <w:pStyle w:val="BodyText"/>
+      </w:pPr>
+    </w:p>
+    <w:p>
+      <w:pPr>
+        <w:pStyle w:val="BodyText"/>
+      </w:pPr>
+      <w:r>
+        <w:t xml:space="preserve">    Female</w:t>
+      </w:r>
+    </w:p>
+    <w:p>
+      <w:pPr>
+        <w:pStyle w:val="BodyText"/>
+      </w:pPr>
+      <w:r>
+        <w:t xml:space="preserve">—</w:t>
+      </w:r>
+    </w:p>
+    <w:p>
+      <w:pPr>
+        <w:pStyle w:val="BodyText"/>
+      </w:pPr>
+      <w:r>
+        <w:t xml:space="preserve">—</w:t>
+      </w:r>
+    </w:p>
+    <w:p>
+      <w:pPr>
+        <w:pStyle w:val="BodyText"/>
+      </w:pPr>
+    </w:p>
+    <w:p>
+      <w:pPr>
+        <w:pStyle w:val="BodyText"/>
+      </w:pPr>
+      <w:r>
+        <w:t xml:space="preserve">    Male</w:t>
+      </w:r>
+    </w:p>
+    <w:p>
+      <w:pPr>
+        <w:pStyle w:val="BodyText"/>
+      </w:pPr>
+      <w:r>
+        <w:t xml:space="preserve">0.93</w:t>
+      </w:r>
+    </w:p>
+    <w:p>
+      <w:pPr>
+        <w:pStyle w:val="BodyText"/>
+      </w:pPr>
+      <w:r>
+        <w:t xml:space="preserve">0.81, 1.08</w:t>
+      </w:r>
+    </w:p>
+    <w:p>
+      <w:pPr>
+        <w:pStyle w:val="BodyText"/>
+      </w:pPr>
+      <w:r>
+        <w:t xml:space="preserve">0.3</w:t>
+      </w:r>
+    </w:p>
+    <w:p>
+      <w:pPr>
+        <w:pStyle w:val="BodyText"/>
+      </w:pPr>
+      <w:r>
+        <w:t xml:space="preserve">Pre-injury ASA</w:t>
+      </w:r>
+    </w:p>
+    <w:p>
+      <w:pPr>
+        <w:pStyle w:val="BodyText"/>
+      </w:pPr>
+    </w:p>
+    <w:p>
+      <w:pPr>
+        <w:pStyle w:val="BodyText"/>
+      </w:pPr>
+    </w:p>
+    <w:p>
+      <w:pPr>
+        <w:pStyle w:val="BodyText"/>
+      </w:pPr>
+    </w:p>
+    <w:p>
+      <w:pPr>
+        <w:pStyle w:val="BodyText"/>
+      </w:pPr>
+      <w:r>
+        <w:t xml:space="preserve">    1</w:t>
+      </w:r>
+    </w:p>
+    <w:p>
+      <w:pPr>
+        <w:pStyle w:val="BodyText"/>
+      </w:pPr>
+      <w:r>
+        <w:t xml:space="preserve">—</w:t>
+      </w:r>
+    </w:p>
+    <w:p>
+      <w:pPr>
+        <w:pStyle w:val="BodyText"/>
+      </w:pPr>
+      <w:r>
+        <w:t xml:space="preserve">—</w:t>
+      </w:r>
+    </w:p>
+    <w:p>
+      <w:pPr>
+        <w:pStyle w:val="BodyText"/>
+      </w:pPr>
+    </w:p>
+    <w:p>
+      <w:pPr>
+        <w:pStyle w:val="BodyText"/>
+      </w:pPr>
+      <w:r>
+        <w:t xml:space="preserve">    2</w:t>
+      </w:r>
+    </w:p>
+    <w:p>
+      <w:pPr>
+        <w:pStyle w:val="BodyText"/>
+      </w:pPr>
+      <w:r>
+        <w:t xml:space="preserve">0.73</w:t>
+      </w:r>
+    </w:p>
+    <w:p>
+      <w:pPr>
+        <w:pStyle w:val="BodyText"/>
+      </w:pPr>
+      <w:r>
+        <w:t xml:space="preserve">0.60, 0.89</w:t>
+      </w:r>
+    </w:p>
+    <w:p>
+      <w:pPr>
+        <w:pStyle w:val="BodyText"/>
+      </w:pPr>
+      <w:r>
+        <w:t xml:space="preserve">0.002</w:t>
+      </w:r>
+    </w:p>
+    <w:p>
+      <w:pPr>
+        <w:pStyle w:val="BodyText"/>
+      </w:pPr>
+      <w:r>
+        <w:t xml:space="preserve">    3</w:t>
+      </w:r>
+    </w:p>
+    <w:p>
+      <w:pPr>
+        <w:pStyle w:val="BodyText"/>
+      </w:pPr>
+      <w:r>
+        <w:t xml:space="preserve">0.92</w:t>
+      </w:r>
+    </w:p>
+    <w:p>
+      <w:pPr>
+        <w:pStyle w:val="BodyText"/>
+      </w:pPr>
+      <w:r>
+        <w:t xml:space="preserve">0.75, 1.13</w:t>
+      </w:r>
+    </w:p>
+    <w:p>
+      <w:pPr>
+        <w:pStyle w:val="BodyText"/>
+      </w:pPr>
+      <w:r>
+        <w:t xml:space="preserve">0.4</w:t>
+      </w:r>
+    </w:p>
+    <w:p>
+      <w:pPr>
+        <w:pStyle w:val="BodyText"/>
+      </w:pPr>
+      <w:r>
+        <w:t xml:space="preserve">    4</w:t>
+      </w:r>
+    </w:p>
+    <w:p>
+      <w:pPr>
+        <w:pStyle w:val="BodyText"/>
+      </w:pPr>
+      <w:r>
+        <w:t xml:space="preserve">0.97</w:t>
+      </w:r>
+    </w:p>
+    <w:p>
+      <w:pPr>
+        <w:pStyle w:val="BodyText"/>
+      </w:pPr>
+      <w:r>
+        <w:t xml:space="preserve">0.78, 1.19</w:t>
+      </w:r>
+    </w:p>
+    <w:p>
+      <w:pPr>
+        <w:pStyle w:val="BodyText"/>
+      </w:pPr>
+      <w:r>
+        <w:t xml:space="preserve">0.7</w:t>
+      </w:r>
+    </w:p>
+    <w:p>
+      <w:pPr>
+        <w:pStyle w:val="BodyText"/>
+      </w:pPr>
+      <w:r>
+        <w:t xml:space="preserve">INR</w:t>
+      </w:r>
+    </w:p>
+    <w:p>
+      <w:pPr>
+        <w:pStyle w:val="BodyText"/>
+      </w:pPr>
+      <w:r>
+        <w:t xml:space="preserve">1.00</w:t>
+      </w:r>
+    </w:p>
+    <w:p>
+      <w:pPr>
+        <w:pStyle w:val="BodyText"/>
+      </w:pPr>
+      <w:r>
+        <w:t xml:space="preserve">0.97, 1.04</w:t>
+      </w:r>
+    </w:p>
+    <w:p>
+      <w:pPr>
+        <w:pStyle w:val="BlockText"/>
+      </w:pPr>
+      <w:r>
+        <w:t xml:space="preserve">0.9</w:t>
+      </w:r>
+    </w:p>
+    <w:p>
+      <w:pPr>
+        <w:pStyle w:val="BlockText"/>
+      </w:pPr>
+      <w:r>
+        <w:t xml:space="preserve">Injury Severity Score</w:t>
+      </w:r>
+    </w:p>
+    <w:p>
+      <w:pPr>
+        <w:pStyle w:val="BlockText"/>
+      </w:pPr>
+      <w:r>
+        <w:t xml:space="preserve">1.00</w:t>
+      </w:r>
+    </w:p>
+    <w:p>
+      <w:pPr>
+        <w:pStyle w:val="BlockText"/>
+      </w:pPr>
+      <w:r>
+        <w:t xml:space="preserve">0.99, 1.00</w:t>
+      </w:r>
+    </w:p>
+    <w:p>
+      <w:pPr>
+        <w:pStyle w:val="BlockText"/>
+      </w:pPr>
+      <w:r>
+        <w:t xml:space="preserve">0.2</w:t>
+      </w:r>
+    </w:p>
+    <w:p>
+      <w:pPr>
+        <w:pStyle w:val="BlockText"/>
+      </w:pPr>
+      <w:r>
+        <w:t xml:space="preserve">Shock classification - BE</w:t>
+      </w:r>
+    </w:p>
+    <w:p>
+      <w:pPr>
+        <w:pStyle w:val="BlockText"/>
+      </w:pPr>
+    </w:p>
+    <w:p>
+      <w:pPr>
+        <w:pStyle w:val="BlockText"/>
+      </w:pPr>
+    </w:p>
+    <w:p>
+      <w:pPr>
+        <w:pStyle w:val="BlockText"/>
+      </w:pPr>
+    </w:p>
+    <w:p>
+      <w:pPr>
+        <w:pStyle w:val="BlockText"/>
+      </w:pPr>
+      <w:r>
+        <w:t xml:space="preserve">    Class 1 (no shock)</w:t>
+      </w:r>
+    </w:p>
+    <w:p>
+      <w:pPr>
+        <w:pStyle w:val="BlockText"/>
+      </w:pPr>
+      <w:r>
+        <w:t xml:space="preserve">—</w:t>
+      </w:r>
+    </w:p>
+    <w:p>
+      <w:pPr>
+        <w:pStyle w:val="BlockText"/>
+      </w:pPr>
+      <w:r>
+        <w:t xml:space="preserve">—</w:t>
+      </w:r>
+    </w:p>
+    <w:p>
+      <w:pPr>
+        <w:pStyle w:val="BlockText"/>
+      </w:pPr>
+    </w:p>
+    <w:p>
+      <w:pPr>
+        <w:pStyle w:val="BlockText"/>
+      </w:pPr>
+      <w:r>
+        <w:t xml:space="preserve">    Class 2 (mild)</w:t>
+      </w:r>
+    </w:p>
+    <w:p>
+      <w:pPr>
+        <w:pStyle w:val="BlockText"/>
+      </w:pPr>
+      <w:r>
+        <w:t xml:space="preserve">0.93</w:t>
+      </w:r>
+    </w:p>
+    <w:p>
+      <w:pPr>
+        <w:pStyle w:val="BlockText"/>
+      </w:pPr>
+      <w:r>
+        <w:t xml:space="preserve">0.74, 1.17</w:t>
+      </w:r>
+    </w:p>
+    <w:p>
+      <w:pPr>
+        <w:pStyle w:val="BlockText"/>
+      </w:pPr>
+      <w:r>
+        <w:t xml:space="preserve">0.5</w:t>
+      </w:r>
+    </w:p>
+    <w:p>
+      <w:pPr>
+        <w:pStyle w:val="BlockText"/>
+      </w:pPr>
+      <w:r>
+        <w:t xml:space="preserve">    Class 3 (moderate)</w:t>
+      </w:r>
+    </w:p>
+    <w:p>
+      <w:pPr>
+        <w:pStyle w:val="BlockText"/>
+      </w:pPr>
+      <w:r>
+        <w:t xml:space="preserve">0.99</w:t>
+      </w:r>
+    </w:p>
+    <w:p>
+      <w:pPr>
+        <w:pStyle w:val="BlockText"/>
+      </w:pPr>
+      <w:r>
+        <w:t xml:space="preserve">0.78, 1.26</w:t>
+      </w:r>
+    </w:p>
+    <w:p>
+      <w:pPr>
+        <w:pStyle w:val="BlockText"/>
+      </w:pPr>
+      <w:r>
+        <w:t xml:space="preserve">0.9</w:t>
+      </w:r>
+    </w:p>
+    <w:p>
+      <w:pPr>
+        <w:pStyle w:val="BlockText"/>
+      </w:pPr>
+      <w:r>
+        <w:t xml:space="preserve">    Class 4 (severe)</w:t>
+      </w:r>
+    </w:p>
+    <w:p>
+      <w:pPr>
+        <w:pStyle w:val="BlockText"/>
+      </w:pPr>
+      <w:r>
+        <w:t xml:space="preserve">0.85</w:t>
+      </w:r>
+    </w:p>
+    <w:p>
+      <w:pPr>
+        <w:pStyle w:val="BlockText"/>
+      </w:pPr>
+      <w:r>
+        <w:t xml:space="preserve">0.72, 1.00</w:t>
+      </w:r>
+    </w:p>
+    <w:p>
+      <w:pPr>
+        <w:pStyle w:val="BlockText"/>
+      </w:pPr>
+      <w:r>
+        <w:t xml:space="preserve">0.045</w:t>
+      </w:r>
+    </w:p>
+    <w:p>
+      <w:pPr>
+        <w:pStyle w:val="BlockText"/>
+      </w:pPr>
+      <w:r>
+        <w:t xml:space="preserve">Shock classification - SBP</w:t>
+      </w:r>
+    </w:p>
+    <w:p>
+      <w:pPr>
+        <w:pStyle w:val="BlockText"/>
+      </w:pPr>
+    </w:p>
+    <w:p>
+      <w:pPr>
+        <w:pStyle w:val="BlockText"/>
+      </w:pPr>
+    </w:p>
+    <w:p>
+      <w:pPr>
+        <w:pStyle w:val="BlockText"/>
+      </w:pPr>
+    </w:p>
+    <w:p>
+      <w:pPr>
+        <w:pStyle w:val="BlockText"/>
+      </w:pPr>
+      <w:r>
+        <w:t xml:space="preserve">    Class 1 (no shock)</w:t>
+      </w:r>
+    </w:p>
+    <w:p>
+      <w:pPr>
+        <w:pStyle w:val="BlockText"/>
+      </w:pPr>
+      <w:r>
+        <w:t xml:space="preserve">—</w:t>
+      </w:r>
+    </w:p>
+    <w:p>
+      <w:pPr>
+        <w:pStyle w:val="BlockText"/>
+      </w:pPr>
+      <w:r>
+        <w:t xml:space="preserve">—</w:t>
+      </w:r>
+    </w:p>
+    <w:p>
+      <w:pPr>
+        <w:pStyle w:val="BlockText"/>
+      </w:pPr>
+    </w:p>
+    <w:p>
+      <w:pPr>
+        <w:pStyle w:val="BlockText"/>
+      </w:pPr>
+      <w:r>
+        <w:t xml:space="preserve">    Class 2 (mild)</w:t>
+      </w:r>
+    </w:p>
+    <w:p>
+      <w:pPr>
+        <w:pStyle w:val="BlockText"/>
+      </w:pPr>
+      <w:r>
+        <w:t xml:space="preserve">1.00</w:t>
+      </w:r>
+    </w:p>
+    <w:p>
+      <w:pPr>
+        <w:pStyle w:val="BlockText"/>
+      </w:pPr>
+      <w:r>
+        <w:t xml:space="preserve">0.73, 1.38</w:t>
+      </w:r>
+    </w:p>
+    <w:p>
+      <w:pPr>
+        <w:pStyle w:val="BlockText"/>
+      </w:pPr>
+      <w:r>
+        <w:t xml:space="preserve">0.9</w:t>
+      </w:r>
+    </w:p>
+    <w:p>
+      <w:pPr>
+        <w:pStyle w:val="BlockText"/>
+      </w:pPr>
+      <w:r>
+        <w:t xml:space="preserve">    Class 3 (moderate)</w:t>
+      </w:r>
+    </w:p>
+    <w:p>
+      <w:pPr>
+        <w:pStyle w:val="BlockText"/>
+      </w:pPr>
+      <w:r>
+        <w:t xml:space="preserve">1.08</w:t>
+      </w:r>
+    </w:p>
+    <w:p>
+      <w:pPr>
+        <w:pStyle w:val="BlockText"/>
+      </w:pPr>
+      <w:r>
+        <w:t xml:space="preserve">0.79, 1.50</w:t>
+      </w:r>
+    </w:p>
+    <w:p>
+      <w:pPr>
+        <w:pStyle w:val="BlockText"/>
+      </w:pPr>
+      <w:r>
+        <w:t xml:space="preserve">0.6</w:t>
+      </w:r>
+    </w:p>
+    <w:p>
+      <w:pPr>
+        <w:pStyle w:val="BlockText"/>
+      </w:pPr>
+      <w:r>
+        <w:t xml:space="preserve">    Class 4 (severe)</w:t>
+      </w:r>
+    </w:p>
+    <w:p>
+      <w:pPr>
+        <w:pStyle w:val="BlockText"/>
+      </w:pPr>
+      <w:r>
+        <w:t xml:space="preserve">1.10</w:t>
+      </w:r>
+    </w:p>
+    <w:p>
+      <w:pPr>
+        <w:pStyle w:val="BlockText"/>
+      </w:pPr>
+      <w:r>
+        <w:t xml:space="preserve">0.92, 1.32</w:t>
+      </w:r>
+    </w:p>
+    <w:p>
+      <w:pPr>
+        <w:pStyle w:val="BlockText"/>
+      </w:pPr>
+      <w:r>
+        <w:t xml:space="preserve">0.3</w:t>
+      </w:r>
+    </w:p>
+    <w:p>
+      <w:pPr>
+        <w:pStyle w:val="FirstParagraph"/>
+      </w:pPr>
+      <w:r>
+        <w:t xml:space="preserve">1</w:t>
+      </w:r>
+      <w:r>
+        <w:t xml:space="preserve"> </w:t>
+      </w:r>
+      <w:r>
+        <w:t xml:space="preserve">OR = Odds Ratio, CI = Confidence Interval</w:t>
+      </w:r>
+    </w:p>
     <w:p>
       <w:pPr>
         <w:pStyle w:val="BodyText"/>

</xml_diff>